<commit_message>
modif - date du jour dans Outils
</commit_message>
<xml_diff>
--- a/document/projetJava.docx
+++ b/document/projetJava.docx
@@ -21,12 +21,25 @@
           <w:sz w:val="22"/>
         </w:rPr>
       </w:pPr>
+    </w:p>
+    <w:p>
+      <w:pPr>
+        <w:rPr>
+          <w:sz w:val="22"/>
+        </w:rPr>
+      </w:pPr>
       <w:r>
         <w:rPr>
           <w:sz w:val="22"/>
         </w:rPr>
         <w:t xml:space="preserve">Entreprise : </w:t>
       </w:r>
+      <w:r>
+        <w:rPr>
+          <w:sz w:val="22"/>
+        </w:rPr>
+        <w:t>(classe base de données en quelques sortes)</w:t>
+      </w:r>
     </w:p>
     <w:p>
       <w:pPr>
@@ -45,6 +58,12 @@
         </w:rPr>
         <w:t xml:space="preserve">Liste du personnel </w:t>
       </w:r>
+      <w:r>
+        <w:rPr>
+          <w:sz w:val="22"/>
+        </w:rPr>
+        <w:t>(personnels)</w:t>
+      </w:r>
     </w:p>
     <w:p>
       <w:pPr>
@@ -63,13 +82,12 @@
         </w:rPr>
         <w:t>Liste mission</w:t>
       </w:r>
-    </w:p>
-    <w:p>
-      <w:pPr>
-        <w:rPr>
-          <w:sz w:val="22"/>
-        </w:rPr>
-      </w:pPr>
+      <w:r>
+        <w:rPr>
+          <w:sz w:val="22"/>
+        </w:rPr>
+        <w:t xml:space="preserve"> (missions)</w:t>
+      </w:r>
     </w:p>
     <w:p>
       <w:pPr>
@@ -86,8 +104,73 @@
         <w:rPr>
           <w:sz w:val="22"/>
         </w:rPr>
+        <w:t xml:space="preserve">Liste des compétences </w:t>
+      </w:r>
+      <w:r>
+        <w:rPr>
+          <w:sz w:val="22"/>
+        </w:rPr>
+        <w:t>(</w:t>
+      </w:r>
+      <w:proofErr w:type="spellStart"/>
+      <w:r>
+        <w:rPr>
+          <w:sz w:val="22"/>
+        </w:rPr>
+        <w:t>competences</w:t>
+      </w:r>
+      <w:proofErr w:type="spellEnd"/>
+      <w:r>
+        <w:rPr>
+          <w:sz w:val="22"/>
+        </w:rPr>
+        <w:t>)</w:t>
+      </w:r>
+    </w:p>
+    <w:p>
+      <w:pPr>
+        <w:rPr>
+          <w:sz w:val="22"/>
+        </w:rPr>
+      </w:pPr>
+    </w:p>
+    <w:p>
+      <w:pPr>
+        <w:pStyle w:val="Paragraphedeliste"/>
+        <w:numPr>
+          <w:ilvl w:val="0"/>
+          <w:numId w:val="2"/>
+        </w:numPr>
+        <w:rPr>
+          <w:sz w:val="22"/>
+        </w:rPr>
+      </w:pPr>
+      <w:r>
+        <w:rPr>
+          <w:sz w:val="22"/>
+        </w:rPr>
         <w:t>Enlever une personne</w:t>
       </w:r>
+      <w:r>
+        <w:rPr>
+          <w:sz w:val="22"/>
+        </w:rPr>
+        <w:t xml:space="preserve"> (</w:t>
+      </w:r>
+      <w:proofErr w:type="spellStart"/>
+      <w:r>
+        <w:rPr>
+          <w:sz w:val="22"/>
+        </w:rPr>
+        <w:t>removePersonnel</w:t>
+      </w:r>
+      <w:proofErr w:type="spellEnd"/>
+      <w:r>
+        <w:rPr>
+          <w:sz w:val="22"/>
+        </w:rPr>
+        <w:t>)</w:t>
+      </w:r>
     </w:p>
     <w:p>
       <w:pPr>
@@ -106,6 +189,351 @@
         </w:rPr>
         <w:t>Ajouter une personne</w:t>
       </w:r>
+      <w:r>
+        <w:rPr>
+          <w:sz w:val="22"/>
+        </w:rPr>
+        <w:t xml:space="preserve"> (</w:t>
+      </w:r>
+      <w:proofErr w:type="spellStart"/>
+      <w:r>
+        <w:rPr>
+          <w:sz w:val="22"/>
+        </w:rPr>
+        <w:t>addPersonnel</w:t>
+      </w:r>
+      <w:proofErr w:type="spellEnd"/>
+      <w:r>
+        <w:rPr>
+          <w:sz w:val="22"/>
+        </w:rPr>
+        <w:t>)</w:t>
+      </w:r>
+    </w:p>
+    <w:p>
+      <w:pPr>
+        <w:pStyle w:val="Paragraphedeliste"/>
+        <w:numPr>
+          <w:ilvl w:val="0"/>
+          <w:numId w:val="2"/>
+        </w:numPr>
+        <w:rPr>
+          <w:sz w:val="22"/>
+        </w:rPr>
+      </w:pPr>
+      <w:r>
+        <w:rPr>
+          <w:sz w:val="22"/>
+        </w:rPr>
+        <w:t xml:space="preserve">Ajouter une compétence </w:t>
+      </w:r>
+      <w:r>
+        <w:rPr>
+          <w:sz w:val="22"/>
+        </w:rPr>
+        <w:t>(</w:t>
+      </w:r>
+      <w:proofErr w:type="spellStart"/>
+      <w:r>
+        <w:rPr>
+          <w:sz w:val="22"/>
+        </w:rPr>
+        <w:t>addCompetence</w:t>
+      </w:r>
+      <w:proofErr w:type="spellEnd"/>
+      <w:r>
+        <w:rPr>
+          <w:sz w:val="22"/>
+        </w:rPr>
+        <w:t>)</w:t>
+      </w:r>
+    </w:p>
+    <w:p>
+      <w:pPr>
+        <w:pStyle w:val="Paragraphedeliste"/>
+        <w:numPr>
+          <w:ilvl w:val="0"/>
+          <w:numId w:val="2"/>
+        </w:numPr>
+        <w:rPr>
+          <w:sz w:val="22"/>
+        </w:rPr>
+      </w:pPr>
+      <w:r>
+        <w:rPr>
+          <w:sz w:val="22"/>
+        </w:rPr>
+        <w:t xml:space="preserve">Ajouter une mission </w:t>
+      </w:r>
+    </w:p>
+    <w:p>
+      <w:pPr>
+        <w:rPr>
+          <w:sz w:val="22"/>
+        </w:rPr>
+      </w:pPr>
+    </w:p>
+    <w:p>
+      <w:pPr>
+        <w:rPr>
+          <w:sz w:val="22"/>
+        </w:rPr>
+      </w:pPr>
+      <w:r>
+        <w:rPr>
+          <w:sz w:val="22"/>
+        </w:rPr>
+        <w:t>Outils :</w:t>
+      </w:r>
+    </w:p>
+    <w:p>
+      <w:pPr>
+        <w:pStyle w:val="Paragraphedeliste"/>
+        <w:numPr>
+          <w:ilvl w:val="0"/>
+          <w:numId w:val="2"/>
+        </w:numPr>
+        <w:rPr>
+          <w:sz w:val="22"/>
+        </w:rPr>
+      </w:pPr>
+      <w:r>
+        <w:rPr>
+          <w:sz w:val="22"/>
+        </w:rPr>
+        <w:t>Date du jour (</w:t>
+      </w:r>
+      <w:proofErr w:type="spellStart"/>
+      <w:r>
+        <w:rPr>
+          <w:sz w:val="22"/>
+        </w:rPr>
+        <w:t>dateAuj</w:t>
+      </w:r>
+      <w:proofErr w:type="spellEnd"/>
+      <w:r>
+        <w:rPr>
+          <w:sz w:val="22"/>
+        </w:rPr>
+        <w:t>)</w:t>
+      </w:r>
+    </w:p>
+    <w:p>
+      <w:pPr>
+        <w:rPr>
+          <w:sz w:val="22"/>
+        </w:rPr>
+      </w:pPr>
+    </w:p>
+    <w:p>
+      <w:pPr>
+        <w:pStyle w:val="Paragraphedeliste"/>
+        <w:numPr>
+          <w:ilvl w:val="0"/>
+          <w:numId w:val="2"/>
+        </w:numPr>
+        <w:rPr>
+          <w:sz w:val="22"/>
+        </w:rPr>
+      </w:pPr>
+      <w:r>
+        <w:rPr>
+          <w:sz w:val="22"/>
+        </w:rPr>
+        <w:t>Charger le fichier de compétences (</w:t>
+      </w:r>
+      <w:proofErr w:type="spellStart"/>
+      <w:r>
+        <w:rPr>
+          <w:sz w:val="22"/>
+        </w:rPr>
+        <w:t>chargerCompetence</w:t>
+      </w:r>
+      <w:proofErr w:type="spellEnd"/>
+      <w:r>
+        <w:rPr>
+          <w:sz w:val="22"/>
+        </w:rPr>
+        <w:t>)</w:t>
+      </w:r>
+    </w:p>
+    <w:p>
+      <w:pPr>
+        <w:pStyle w:val="Paragraphedeliste"/>
+        <w:numPr>
+          <w:ilvl w:val="0"/>
+          <w:numId w:val="2"/>
+        </w:numPr>
+        <w:rPr>
+          <w:sz w:val="22"/>
+        </w:rPr>
+      </w:pPr>
+      <w:r>
+        <w:rPr>
+          <w:sz w:val="22"/>
+        </w:rPr>
+        <w:t>Charger le fichier des employés (</w:t>
+      </w:r>
+      <w:proofErr w:type="spellStart"/>
+      <w:r>
+        <w:rPr>
+          <w:sz w:val="22"/>
+        </w:rPr>
+        <w:t>chargerPersonnel</w:t>
+      </w:r>
+      <w:proofErr w:type="spellEnd"/>
+      <w:r>
+        <w:rPr>
+          <w:sz w:val="22"/>
+        </w:rPr>
+        <w:t>)</w:t>
+      </w:r>
+    </w:p>
+    <w:p>
+      <w:pPr>
+        <w:pStyle w:val="Paragraphedeliste"/>
+        <w:numPr>
+          <w:ilvl w:val="0"/>
+          <w:numId w:val="2"/>
+        </w:numPr>
+        <w:rPr>
+          <w:sz w:val="22"/>
+        </w:rPr>
+      </w:pPr>
+      <w:r>
+        <w:rPr>
+          <w:sz w:val="22"/>
+        </w:rPr>
+        <w:t>Charger le fichier des missions (</w:t>
+      </w:r>
+      <w:proofErr w:type="spellStart"/>
+      <w:r>
+        <w:rPr>
+          <w:sz w:val="22"/>
+        </w:rPr>
+        <w:t>chargerMission</w:t>
+      </w:r>
+      <w:proofErr w:type="spellEnd"/>
+      <w:r>
+        <w:rPr>
+          <w:sz w:val="22"/>
+        </w:rPr>
+        <w:t>)</w:t>
+      </w:r>
+    </w:p>
+    <w:p>
+      <w:pPr>
+        <w:pStyle w:val="Paragraphedeliste"/>
+        <w:numPr>
+          <w:ilvl w:val="0"/>
+          <w:numId w:val="2"/>
+        </w:numPr>
+        <w:rPr>
+          <w:sz w:val="22"/>
+        </w:rPr>
+      </w:pPr>
+      <w:r>
+        <w:rPr>
+          <w:sz w:val="22"/>
+        </w:rPr>
+        <w:t>Sauvegarder les compétences dans un fichier</w:t>
+      </w:r>
+      <w:r>
+        <w:rPr>
+          <w:sz w:val="22"/>
+        </w:rPr>
+        <w:t xml:space="preserve"> (</w:t>
+      </w:r>
+      <w:proofErr w:type="spellStart"/>
+      <w:r>
+        <w:rPr>
+          <w:sz w:val="22"/>
+        </w:rPr>
+        <w:t>sauvegarderCompetence</w:t>
+      </w:r>
+      <w:proofErr w:type="spellEnd"/>
+      <w:r>
+        <w:rPr>
+          <w:sz w:val="22"/>
+        </w:rPr>
+        <w:t>)</w:t>
+      </w:r>
+    </w:p>
+    <w:p>
+      <w:pPr>
+        <w:pStyle w:val="Paragraphedeliste"/>
+        <w:numPr>
+          <w:ilvl w:val="0"/>
+          <w:numId w:val="2"/>
+        </w:numPr>
+        <w:rPr>
+          <w:sz w:val="22"/>
+        </w:rPr>
+      </w:pPr>
+      <w:r>
+        <w:rPr>
+          <w:sz w:val="22"/>
+        </w:rPr>
+        <w:t>Sauvegarder les employés dans un fichier</w:t>
+      </w:r>
+      <w:r>
+        <w:rPr>
+          <w:sz w:val="22"/>
+        </w:rPr>
+        <w:t xml:space="preserve"> (</w:t>
+      </w:r>
+      <w:proofErr w:type="spellStart"/>
+      <w:r>
+        <w:rPr>
+          <w:sz w:val="22"/>
+        </w:rPr>
+        <w:t>sauvegarderPersonnel</w:t>
+      </w:r>
+      <w:proofErr w:type="spellEnd"/>
+      <w:r>
+        <w:rPr>
+          <w:sz w:val="22"/>
+        </w:rPr>
+        <w:t>)</w:t>
+      </w:r>
+    </w:p>
+    <w:p>
+      <w:pPr>
+        <w:pStyle w:val="Paragraphedeliste"/>
+        <w:numPr>
+          <w:ilvl w:val="0"/>
+          <w:numId w:val="2"/>
+        </w:numPr>
+        <w:rPr>
+          <w:sz w:val="22"/>
+        </w:rPr>
+      </w:pPr>
+      <w:r>
+        <w:rPr>
+          <w:sz w:val="22"/>
+        </w:rPr>
+        <w:t>Sauvegarder les missions dans un fichier</w:t>
+      </w:r>
+      <w:r>
+        <w:rPr>
+          <w:sz w:val="22"/>
+        </w:rPr>
+        <w:t xml:space="preserve"> (</w:t>
+      </w:r>
+      <w:proofErr w:type="spellStart"/>
+      <w:r>
+        <w:rPr>
+          <w:sz w:val="22"/>
+        </w:rPr>
+        <w:t>sauvegarderMission</w:t>
+      </w:r>
+      <w:proofErr w:type="spellEnd"/>
+      <w:r>
+        <w:rPr>
+          <w:sz w:val="22"/>
+        </w:rPr>
+        <w:t>)</w:t>
+      </w:r>
     </w:p>
     <w:p>
       <w:pPr>
@@ -232,7 +660,35 @@
         <w:rPr>
           <w:sz w:val="22"/>
         </w:rPr>
-        <w:t xml:space="preserve">Liste de compétences (HashSet ou ArrayList ? -&gt; </w:t>
+        <w:t>Liste de compétences (</w:t>
+      </w:r>
+      <w:proofErr w:type="spellStart"/>
+      <w:r>
+        <w:rPr>
+          <w:sz w:val="22"/>
+        </w:rPr>
+        <w:t>HashSet</w:t>
+      </w:r>
+      <w:proofErr w:type="spellEnd"/>
+      <w:r>
+        <w:rPr>
+          <w:sz w:val="22"/>
+        </w:rPr>
+        <w:t xml:space="preserve"> ou </w:t>
+      </w:r>
+      <w:proofErr w:type="spellStart"/>
+      <w:r>
+        <w:rPr>
+          <w:sz w:val="22"/>
+        </w:rPr>
+        <w:t>ArrayList</w:t>
+      </w:r>
+      <w:proofErr w:type="spellEnd"/>
+      <w:r>
+        <w:rPr>
+          <w:sz w:val="22"/>
+        </w:rPr>
+        <w:t xml:space="preserve"> ? -&gt; </w:t>
       </w:r>
       <w:r>
         <w:rPr>
@@ -270,92 +726,28 @@
         <w:rPr>
           <w:sz w:val="22"/>
         </w:rPr>
-        <w:t xml:space="preserve">Charger le personnel </w:t>
-      </w:r>
-      <w:r>
-        <w:rPr>
-          <w:sz w:val="22"/>
-        </w:rPr>
-        <w:t>(lire fichier liste_personnel.csv)</w:t>
-      </w:r>
-    </w:p>
-    <w:p>
-      <w:pPr>
-        <w:pStyle w:val="Paragraphedeliste"/>
-        <w:numPr>
-          <w:ilvl w:val="0"/>
-          <w:numId w:val="1"/>
-        </w:numPr>
-        <w:rPr>
-          <w:sz w:val="22"/>
-        </w:rPr>
-      </w:pPr>
-      <w:r>
-        <w:rPr>
-          <w:sz w:val="22"/>
-        </w:rPr>
-        <w:t>Sauvegarder le fichier personnel</w:t>
-      </w:r>
-      <w:r>
-        <w:rPr>
-          <w:sz w:val="22"/>
-        </w:rPr>
-        <w:t xml:space="preserve"> (écrire liste_personnel.csv)</w:t>
-      </w:r>
-    </w:p>
-    <w:p>
-      <w:pPr>
-        <w:pStyle w:val="Paragraphedeliste"/>
-        <w:numPr>
-          <w:ilvl w:val="0"/>
-          <w:numId w:val="1"/>
-        </w:numPr>
-        <w:rPr>
-          <w:sz w:val="22"/>
-        </w:rPr>
-      </w:pPr>
-      <w:r>
-        <w:rPr>
-          <w:sz w:val="22"/>
-        </w:rPr>
-        <w:t>Visualiser le personnel (interface)</w:t>
-      </w:r>
-    </w:p>
-    <w:p>
-      <w:pPr>
-        <w:pStyle w:val="Paragraphedeliste"/>
-        <w:numPr>
-          <w:ilvl w:val="0"/>
-          <w:numId w:val="1"/>
-        </w:numPr>
-        <w:rPr>
-          <w:sz w:val="22"/>
-        </w:rPr>
-      </w:pPr>
-      <w:r>
-        <w:rPr>
-          <w:sz w:val="22"/>
-        </w:rPr>
-        <w:t>Modifier le personnel (interface)</w:t>
-      </w:r>
-    </w:p>
-    <w:p>
-      <w:pPr>
-        <w:pStyle w:val="Paragraphedeliste"/>
-        <w:numPr>
-          <w:ilvl w:val="0"/>
-          <w:numId w:val="1"/>
-        </w:numPr>
-        <w:rPr>
-          <w:sz w:val="22"/>
-        </w:rPr>
-      </w:pPr>
-      <w:r>
-        <w:rPr>
-          <w:sz w:val="22"/>
-        </w:rPr>
         <w:t>Ajouter une compétence</w:t>
       </w:r>
+      <w:r>
+        <w:rPr>
+          <w:sz w:val="22"/>
+        </w:rPr>
+        <w:t xml:space="preserve"> (</w:t>
+      </w:r>
+      <w:proofErr w:type="spellStart"/>
+      <w:r>
+        <w:rPr>
+          <w:sz w:val="22"/>
+        </w:rPr>
+        <w:t>addCompetencePers</w:t>
+      </w:r>
+      <w:proofErr w:type="spellEnd"/>
+      <w:r>
+        <w:rPr>
+          <w:sz w:val="22"/>
+        </w:rPr>
+        <w:t>)</w:t>
+      </w:r>
     </w:p>
     <w:p>
       <w:pPr>
@@ -374,6 +766,90 @@
         </w:rPr>
         <w:t>Supprimer une compétence</w:t>
       </w:r>
+      <w:r>
+        <w:rPr>
+          <w:sz w:val="22"/>
+        </w:rPr>
+        <w:t xml:space="preserve"> (</w:t>
+      </w:r>
+      <w:proofErr w:type="spellStart"/>
+      <w:r>
+        <w:rPr>
+          <w:sz w:val="22"/>
+        </w:rPr>
+        <w:t>removeCompetencePers</w:t>
+      </w:r>
+      <w:proofErr w:type="spellEnd"/>
+      <w:r>
+        <w:rPr>
+          <w:sz w:val="22"/>
+        </w:rPr>
+        <w:t>)</w:t>
+      </w:r>
+    </w:p>
+    <w:p>
+      <w:pPr>
+        <w:pStyle w:val="Paragraphedeliste"/>
+        <w:numPr>
+          <w:ilvl w:val="0"/>
+          <w:numId w:val="1"/>
+        </w:numPr>
+        <w:rPr>
+          <w:sz w:val="22"/>
+        </w:rPr>
+      </w:pPr>
+      <w:r>
+        <w:rPr>
+          <w:sz w:val="22"/>
+        </w:rPr>
+        <w:t>Affichage dans le main (</w:t>
+      </w:r>
+      <w:proofErr w:type="spellStart"/>
+      <w:r>
+        <w:rPr>
+          <w:sz w:val="22"/>
+        </w:rPr>
+        <w:t>toString</w:t>
+      </w:r>
+      <w:proofErr w:type="spellEnd"/>
+      <w:r>
+        <w:rPr>
+          <w:sz w:val="22"/>
+        </w:rPr>
+        <w:t>)</w:t>
+      </w:r>
+    </w:p>
+    <w:p>
+      <w:pPr>
+        <w:pStyle w:val="Paragraphedeliste"/>
+        <w:numPr>
+          <w:ilvl w:val="0"/>
+          <w:numId w:val="1"/>
+        </w:numPr>
+        <w:rPr>
+          <w:sz w:val="22"/>
+        </w:rPr>
+      </w:pPr>
+      <w:r>
+        <w:rPr>
+          <w:sz w:val="22"/>
+        </w:rPr>
+        <w:t>Formatage des données pour insertion dans les fichiers (</w:t>
+      </w:r>
+      <w:proofErr w:type="spellStart"/>
+      <w:r>
+        <w:rPr>
+          <w:sz w:val="22"/>
+        </w:rPr>
+        <w:t>formatFic</w:t>
+      </w:r>
+      <w:proofErr w:type="spellEnd"/>
+      <w:r>
+        <w:rPr>
+          <w:sz w:val="22"/>
+        </w:rPr>
+        <w:t>)</w:t>
+      </w:r>
     </w:p>
     <w:p>
       <w:pPr>
@@ -483,737 +959,755 @@
         </w:rPr>
         <w:t>Afficher les compétences</w:t>
       </w:r>
-    </w:p>
-    <w:p>
-      <w:pPr>
-        <w:rPr>
-          <w:sz w:val="22"/>
-        </w:rPr>
-      </w:pPr>
-    </w:p>
-    <w:p>
-      <w:pPr>
-        <w:rPr>
-          <w:sz w:val="22"/>
-        </w:rPr>
-      </w:pPr>
-      <w:r>
-        <w:rPr>
-          <w:sz w:val="22"/>
-        </w:rPr>
-        <w:t xml:space="preserve">Besoin : </w:t>
-      </w:r>
-    </w:p>
-    <w:p>
-      <w:pPr>
-        <w:pStyle w:val="Paragraphedeliste"/>
-        <w:numPr>
-          <w:ilvl w:val="0"/>
-          <w:numId w:val="1"/>
-        </w:numPr>
-        <w:rPr>
-          <w:sz w:val="22"/>
-        </w:rPr>
-      </w:pPr>
-      <w:r>
-        <w:rPr>
+      <w:r>
+        <w:rPr>
+          <w:sz w:val="22"/>
+        </w:rPr>
+        <w:t xml:space="preserve"> (</w:t>
+      </w:r>
+      <w:proofErr w:type="spellStart"/>
+      <w:r>
+        <w:rPr>
+          <w:sz w:val="22"/>
+        </w:rPr>
+        <w:t>toString</w:t>
+      </w:r>
+      <w:proofErr w:type="spellEnd"/>
+      <w:r>
+        <w:rPr>
+          <w:sz w:val="22"/>
+        </w:rPr>
+        <w:t>)</w:t>
+      </w:r>
+    </w:p>
+    <w:p>
+      <w:pPr>
+        <w:pStyle w:val="Paragraphedeliste"/>
+        <w:numPr>
+          <w:ilvl w:val="0"/>
+          <w:numId w:val="1"/>
+        </w:numPr>
+        <w:rPr>
+          <w:sz w:val="22"/>
+        </w:rPr>
+      </w:pPr>
+      <w:r>
+        <w:rPr>
+          <w:sz w:val="22"/>
+        </w:rPr>
+        <w:t>Formatage des données pour insertion dans les fichiers (</w:t>
+      </w:r>
+      <w:proofErr w:type="spellStart"/>
+      <w:r>
+        <w:rPr>
+          <w:sz w:val="22"/>
+        </w:rPr>
+        <w:t>formatFic</w:t>
+      </w:r>
+      <w:proofErr w:type="spellEnd"/>
+      <w:r>
+        <w:rPr>
+          <w:sz w:val="22"/>
+        </w:rPr>
+        <w:t>)</w:t>
+      </w:r>
+    </w:p>
+    <w:p>
+      <w:pPr>
+        <w:rPr>
+          <w:sz w:val="22"/>
+        </w:rPr>
+      </w:pPr>
+    </w:p>
+    <w:p>
+      <w:pPr>
+        <w:rPr>
+          <w:b/>
+          <w:color w:val="FF0000"/>
+          <w:sz w:val="22"/>
+        </w:rPr>
+      </w:pPr>
+      <w:r>
+        <w:rPr>
+          <w:b/>
+          <w:color w:val="FF0000"/>
+          <w:sz w:val="22"/>
+        </w:rPr>
+        <w:t>Besoin :</w:t>
+      </w:r>
+      <w:r>
+        <w:rPr>
+          <w:b/>
+          <w:color w:val="FF0000"/>
+          <w:sz w:val="22"/>
+        </w:rPr>
+        <w:t> ???</w:t>
+      </w:r>
+    </w:p>
+    <w:p>
+      <w:pPr>
+        <w:pStyle w:val="Paragraphedeliste"/>
+        <w:numPr>
+          <w:ilvl w:val="0"/>
+          <w:numId w:val="1"/>
+        </w:numPr>
+        <w:rPr>
+          <w:color w:val="FF0000"/>
+          <w:sz w:val="22"/>
+        </w:rPr>
+      </w:pPr>
+      <w:r>
+        <w:rPr>
+          <w:color w:val="FF0000"/>
           <w:sz w:val="22"/>
         </w:rPr>
         <w:t xml:space="preserve">Nombre de personnes nécessaire </w:t>
       </w:r>
       <w:r>
         <w:rPr>
+          <w:color w:val="FF0000"/>
           <w:sz w:val="22"/>
         </w:rPr>
         <w:t>total</w:t>
       </w:r>
+    </w:p>
+    <w:p>
+      <w:pPr>
+        <w:pStyle w:val="Paragraphedeliste"/>
+        <w:numPr>
+          <w:ilvl w:val="0"/>
+          <w:numId w:val="1"/>
+        </w:numPr>
+        <w:rPr>
+          <w:color w:val="FF0000"/>
+          <w:sz w:val="22"/>
+        </w:rPr>
+      </w:pPr>
+      <w:r>
+        <w:rPr>
+          <w:color w:val="FF0000"/>
+          <w:sz w:val="22"/>
+        </w:rPr>
+        <w:t>Nb de personnes devant posséder chaque compétence</w:t>
+      </w:r>
+      <w:r>
+        <w:rPr>
+          <w:color w:val="FF0000"/>
+          <w:sz w:val="22"/>
+        </w:rPr>
+        <w:t xml:space="preserve"> (</w:t>
+      </w:r>
+      <w:proofErr w:type="spellStart"/>
+      <w:r>
+        <w:rPr>
+          <w:color w:val="FF0000"/>
+          <w:sz w:val="22"/>
+        </w:rPr>
+        <w:t>HashMap</w:t>
+      </w:r>
+      <w:proofErr w:type="spellEnd"/>
+      <w:r>
+        <w:rPr>
+          <w:color w:val="FF0000"/>
+          <w:sz w:val="22"/>
+        </w:rPr>
+        <w:t xml:space="preserve"> </w:t>
+      </w:r>
+      <w:proofErr w:type="spellStart"/>
+      <w:r>
+        <w:rPr>
+          <w:color w:val="FF0000"/>
+          <w:sz w:val="22"/>
+        </w:rPr>
+        <w:t>idComp</w:t>
+      </w:r>
+      <w:proofErr w:type="spellEnd"/>
+      <w:r>
+        <w:rPr>
+          <w:color w:val="FF0000"/>
+          <w:sz w:val="22"/>
+        </w:rPr>
+        <w:t xml:space="preserve">, </w:t>
+      </w:r>
+      <w:proofErr w:type="spellStart"/>
+      <w:r>
+        <w:rPr>
+          <w:color w:val="FF0000"/>
+          <w:sz w:val="22"/>
+        </w:rPr>
+        <w:t>nbPersonne</w:t>
+      </w:r>
+      <w:proofErr w:type="spellEnd"/>
+      <w:r>
+        <w:rPr>
+          <w:color w:val="FF0000"/>
+          <w:sz w:val="22"/>
+        </w:rPr>
+        <w:t>)</w:t>
+      </w:r>
+    </w:p>
+    <w:p>
+      <w:pPr>
+        <w:pStyle w:val="Paragraphedeliste"/>
+        <w:numPr>
+          <w:ilvl w:val="0"/>
+          <w:numId w:val="1"/>
+        </w:numPr>
+        <w:rPr>
+          <w:color w:val="FF0000"/>
+          <w:sz w:val="22"/>
+        </w:rPr>
+      </w:pPr>
+    </w:p>
+    <w:p>
+      <w:pPr>
+        <w:rPr>
+          <w:sz w:val="22"/>
+        </w:rPr>
+      </w:pPr>
+    </w:p>
+    <w:p>
+      <w:pPr>
+        <w:rPr>
+          <w:sz w:val="22"/>
+        </w:rPr>
+      </w:pPr>
+      <w:r>
+        <w:rPr>
+          <w:sz w:val="22"/>
+        </w:rPr>
+        <w:t xml:space="preserve">Missions : </w:t>
+      </w:r>
+    </w:p>
+    <w:p>
+      <w:pPr>
+        <w:pStyle w:val="Paragraphedeliste"/>
+        <w:numPr>
+          <w:ilvl w:val="0"/>
+          <w:numId w:val="1"/>
+        </w:numPr>
+        <w:rPr>
+          <w:sz w:val="22"/>
+        </w:rPr>
+      </w:pPr>
+      <w:r>
+        <w:rPr>
+          <w:sz w:val="22"/>
+        </w:rPr>
+        <w:t xml:space="preserve">Identifiant </w:t>
+      </w:r>
+    </w:p>
+    <w:p>
+      <w:pPr>
+        <w:pStyle w:val="Paragraphedeliste"/>
+        <w:numPr>
+          <w:ilvl w:val="0"/>
+          <w:numId w:val="1"/>
+        </w:numPr>
+        <w:rPr>
+          <w:b/>
+          <w:sz w:val="22"/>
+        </w:rPr>
+      </w:pPr>
+      <w:r>
+        <w:rPr>
+          <w:b/>
+          <w:sz w:val="22"/>
+        </w:rPr>
+        <w:t>Besoin</w:t>
+      </w:r>
+    </w:p>
+    <w:p>
+      <w:pPr>
+        <w:pStyle w:val="Paragraphedeliste"/>
+        <w:numPr>
+          <w:ilvl w:val="0"/>
+          <w:numId w:val="1"/>
+        </w:numPr>
+        <w:rPr>
+          <w:sz w:val="22"/>
+        </w:rPr>
+      </w:pPr>
+      <w:r>
+        <w:rPr>
+          <w:sz w:val="22"/>
+        </w:rPr>
+        <w:t xml:space="preserve">Date de début </w:t>
+      </w:r>
+    </w:p>
+    <w:p>
+      <w:pPr>
+        <w:pStyle w:val="Paragraphedeliste"/>
+        <w:numPr>
+          <w:ilvl w:val="0"/>
+          <w:numId w:val="1"/>
+        </w:numPr>
+        <w:rPr>
+          <w:sz w:val="22"/>
+        </w:rPr>
+      </w:pPr>
+      <w:r>
+        <w:rPr>
+          <w:sz w:val="22"/>
+        </w:rPr>
+        <w:t xml:space="preserve">Durée </w:t>
+      </w:r>
+    </w:p>
+    <w:p>
+      <w:pPr>
+        <w:pStyle w:val="Paragraphedeliste"/>
+        <w:numPr>
+          <w:ilvl w:val="0"/>
+          <w:numId w:val="1"/>
+        </w:numPr>
+        <w:rPr>
+          <w:sz w:val="22"/>
+        </w:rPr>
+      </w:pPr>
+      <w:r>
+        <w:rPr>
+          <w:sz w:val="22"/>
+        </w:rPr>
+        <w:lastRenderedPageBreak/>
+        <w:t xml:space="preserve">Statut (en préparation, </w:t>
+      </w:r>
+      <w:r>
+        <w:rPr>
+          <w:sz w:val="22"/>
+        </w:rPr>
+        <w:t>planifiée</w:t>
+      </w:r>
+      <w:r>
+        <w:rPr>
+          <w:sz w:val="22"/>
+        </w:rPr>
+        <w:t>, en cours, terminée</w:t>
+      </w:r>
+      <w:r>
+        <w:rPr>
+          <w:sz w:val="22"/>
+        </w:rPr>
+        <w:t xml:space="preserve"> -&gt; énumé</w:t>
+      </w:r>
+      <w:r>
+        <w:rPr>
+          <w:sz w:val="22"/>
+        </w:rPr>
+        <w:t>ration</w:t>
+      </w:r>
+      <w:r>
+        <w:rPr>
+          <w:sz w:val="22"/>
+        </w:rPr>
+        <w:t>)</w:t>
+      </w:r>
+    </w:p>
+    <w:p>
+      <w:pPr>
+        <w:pStyle w:val="Paragraphedeliste"/>
+        <w:numPr>
+          <w:ilvl w:val="1"/>
+          <w:numId w:val="1"/>
+        </w:numPr>
+        <w:rPr>
+          <w:sz w:val="22"/>
+        </w:rPr>
+      </w:pPr>
+      <w:r>
+        <w:rPr>
+          <w:sz w:val="22"/>
+        </w:rPr>
+        <w:t>En préparation : Lors de la création de la mission</w:t>
+      </w:r>
+    </w:p>
+    <w:p>
+      <w:pPr>
+        <w:pStyle w:val="Paragraphedeliste"/>
+        <w:numPr>
+          <w:ilvl w:val="1"/>
+          <w:numId w:val="1"/>
+        </w:numPr>
+        <w:rPr>
+          <w:sz w:val="22"/>
+        </w:rPr>
+      </w:pPr>
+      <w:r>
+        <w:rPr>
+          <w:sz w:val="22"/>
+        </w:rPr>
+        <w:t xml:space="preserve">Planifiée : Lorsque toutes les informations sont correctement remplies </w:t>
+      </w:r>
+    </w:p>
+    <w:p>
+      <w:pPr>
+        <w:pStyle w:val="Paragraphedeliste"/>
+        <w:numPr>
+          <w:ilvl w:val="1"/>
+          <w:numId w:val="1"/>
+        </w:numPr>
+        <w:rPr>
+          <w:sz w:val="22"/>
+        </w:rPr>
+      </w:pPr>
+      <w:r>
+        <w:rPr>
+          <w:sz w:val="22"/>
+        </w:rPr>
+        <w:t>En cours : Lorsque la date de début est passée</w:t>
+      </w:r>
+    </w:p>
+    <w:p>
+      <w:pPr>
+        <w:pStyle w:val="Paragraphedeliste"/>
+        <w:numPr>
+          <w:ilvl w:val="1"/>
+          <w:numId w:val="1"/>
+        </w:numPr>
+        <w:rPr>
+          <w:sz w:val="22"/>
+        </w:rPr>
+      </w:pPr>
+      <w:r>
+        <w:rPr>
+          <w:sz w:val="22"/>
+        </w:rPr>
+        <w:t xml:space="preserve">Terminée : Lorsque </w:t>
+      </w:r>
+      <w:proofErr w:type="spellStart"/>
+      <w:r>
+        <w:rPr>
+          <w:sz w:val="22"/>
+        </w:rPr>
+        <w:t>dateDe</w:t>
+      </w:r>
+      <w:r>
+        <w:rPr>
+          <w:sz w:val="22"/>
+        </w:rPr>
+        <w:t>but</w:t>
+      </w:r>
+      <w:proofErr w:type="spellEnd"/>
+      <w:r>
+        <w:rPr>
+          <w:sz w:val="22"/>
+        </w:rPr>
+        <w:t xml:space="preserve"> + durée est passé</w:t>
+      </w:r>
+    </w:p>
+    <w:p>
+      <w:pPr>
+        <w:pStyle w:val="Paragraphedeliste"/>
+        <w:numPr>
+          <w:ilvl w:val="0"/>
+          <w:numId w:val="1"/>
+        </w:numPr>
+        <w:rPr>
+          <w:sz w:val="22"/>
+        </w:rPr>
+      </w:pPr>
+      <w:r>
+        <w:rPr>
+          <w:sz w:val="22"/>
+        </w:rPr>
+        <w:t>Liste du personnel sur la mission</w:t>
+      </w:r>
+    </w:p>
+    <w:p>
+      <w:pPr>
+        <w:pStyle w:val="Paragraphedeliste"/>
+        <w:numPr>
+          <w:ilvl w:val="0"/>
+          <w:numId w:val="1"/>
+        </w:numPr>
+        <w:rPr>
+          <w:sz w:val="22"/>
+        </w:rPr>
+      </w:pPr>
+      <w:r>
+        <w:rPr>
+          <w:sz w:val="22"/>
+        </w:rPr>
+        <w:t>Liste du personnel recommandé pour la mission</w:t>
+      </w:r>
+    </w:p>
+    <w:p>
+      <w:pPr>
+        <w:rPr>
+          <w:sz w:val="22"/>
+        </w:rPr>
+      </w:pPr>
+    </w:p>
+    <w:p>
+      <w:pPr>
+        <w:pStyle w:val="Paragraphedeliste"/>
+        <w:numPr>
+          <w:ilvl w:val="0"/>
+          <w:numId w:val="1"/>
+        </w:numPr>
+        <w:rPr>
+          <w:sz w:val="22"/>
+        </w:rPr>
+      </w:pPr>
+      <w:r>
+        <w:rPr>
+          <w:sz w:val="22"/>
+        </w:rPr>
+        <w:t>Affecter personnel</w:t>
+      </w:r>
+      <w:r>
+        <w:rPr>
+          <w:sz w:val="22"/>
+        </w:rPr>
+        <w:t xml:space="preserve"> (lorsque l</w:t>
+      </w:r>
+      <w:r>
+        <w:rPr>
+          <w:sz w:val="22"/>
+        </w:rPr>
+        <w:t xml:space="preserve">e </w:t>
+      </w:r>
+      <w:proofErr w:type="spellStart"/>
+      <w:r>
+        <w:rPr>
+          <w:sz w:val="22"/>
+        </w:rPr>
+        <w:t>status</w:t>
+      </w:r>
+      <w:proofErr w:type="spellEnd"/>
+      <w:r>
+        <w:rPr>
+          <w:sz w:val="22"/>
+        </w:rPr>
+        <w:t xml:space="preserve"> = en préparation, plan</w:t>
+      </w:r>
+      <w:r>
+        <w:rPr>
+          <w:sz w:val="22"/>
+        </w:rPr>
+        <w:t>ifiée)</w:t>
+      </w:r>
+    </w:p>
+    <w:p>
+      <w:pPr>
+        <w:pStyle w:val="Paragraphedeliste"/>
+        <w:numPr>
+          <w:ilvl w:val="0"/>
+          <w:numId w:val="1"/>
+        </w:numPr>
+        <w:rPr>
+          <w:sz w:val="22"/>
+        </w:rPr>
+      </w:pPr>
+      <w:r>
+        <w:rPr>
+          <w:sz w:val="22"/>
+        </w:rPr>
+        <w:t xml:space="preserve">Terminer mission (statut = terminée lorsque la </w:t>
+      </w:r>
+      <w:proofErr w:type="spellStart"/>
+      <w:r>
+        <w:rPr>
+          <w:sz w:val="22"/>
+        </w:rPr>
+        <w:t>dateDebut</w:t>
+      </w:r>
+      <w:proofErr w:type="spellEnd"/>
+      <w:r>
+        <w:rPr>
+          <w:sz w:val="22"/>
+        </w:rPr>
+        <w:t xml:space="preserve"> </w:t>
+      </w:r>
+      <w:r>
+        <w:rPr>
+          <w:sz w:val="22"/>
+        </w:rPr>
+        <w:t>+</w:t>
+      </w:r>
+      <w:r>
+        <w:rPr>
+          <w:sz w:val="22"/>
+        </w:rPr>
+        <w:t xml:space="preserve"> </w:t>
+      </w:r>
+      <w:r>
+        <w:rPr>
+          <w:sz w:val="22"/>
+        </w:rPr>
+        <w:t>durée</w:t>
+      </w:r>
+      <w:r>
+        <w:rPr>
+          <w:sz w:val="22"/>
+        </w:rPr>
+        <w:t xml:space="preserve"> </w:t>
+      </w:r>
+      <w:r>
+        <w:rPr>
+          <w:sz w:val="22"/>
+        </w:rPr>
+        <w:t>&gt;</w:t>
+      </w:r>
+      <w:r>
+        <w:rPr>
+          <w:sz w:val="22"/>
+        </w:rPr>
+        <w:t xml:space="preserve"> </w:t>
+      </w:r>
+      <w:proofErr w:type="spellStart"/>
+      <w:r>
+        <w:rPr>
+          <w:sz w:val="22"/>
+        </w:rPr>
+        <w:t>duréeAujourd’hui</w:t>
+      </w:r>
+      <w:proofErr w:type="spellEnd"/>
+      <w:r>
+        <w:rPr>
+          <w:sz w:val="22"/>
+        </w:rPr>
+        <w:t>)</w:t>
+      </w:r>
+    </w:p>
+    <w:p>
+      <w:pPr>
+        <w:rPr>
+          <w:sz w:val="22"/>
+        </w:rPr>
+      </w:pPr>
+    </w:p>
+    <w:p>
+      <w:pPr>
+        <w:rPr>
+          <w:sz w:val="22"/>
+        </w:rPr>
+      </w:pPr>
+      <w:r>
+        <w:rPr>
+          <w:sz w:val="22"/>
+        </w:rPr>
+        <w:t>Interfaces graphique</w:t>
+      </w:r>
+      <w:r>
+        <w:rPr>
+          <w:sz w:val="22"/>
+        </w:rPr>
+        <w:t>s</w:t>
+      </w:r>
+      <w:r>
+        <w:rPr>
+          <w:sz w:val="22"/>
+        </w:rPr>
+        <w:t xml:space="preserve"> : une classe </w:t>
+      </w:r>
+      <w:r>
+        <w:rPr>
+          <w:sz w:val="22"/>
+        </w:rPr>
+        <w:t xml:space="preserve">par fenêtre, une classe </w:t>
+      </w:r>
+      <w:proofErr w:type="spellStart"/>
+      <w:r>
+        <w:rPr>
+          <w:sz w:val="22"/>
+        </w:rPr>
+        <w:t>eventListener</w:t>
+      </w:r>
+      <w:proofErr w:type="spellEnd"/>
+      <w:r>
+        <w:rPr>
+          <w:sz w:val="22"/>
+        </w:rPr>
+        <w:t>, une classe</w:t>
+      </w:r>
+    </w:p>
+    <w:p>
+      <w:pPr>
+        <w:pStyle w:val="Paragraphedeliste"/>
+        <w:numPr>
+          <w:ilvl w:val="0"/>
+          <w:numId w:val="1"/>
+        </w:numPr>
+        <w:rPr>
+          <w:sz w:val="22"/>
+        </w:rPr>
+      </w:pPr>
+      <w:r>
+        <w:rPr>
+          <w:sz w:val="22"/>
+        </w:rPr>
+        <w:t>Visualisation personnel-compétences</w:t>
+      </w:r>
+    </w:p>
+    <w:p>
+      <w:pPr>
+        <w:pStyle w:val="Paragraphedeliste"/>
+        <w:numPr>
+          <w:ilvl w:val="0"/>
+          <w:numId w:val="1"/>
+        </w:numPr>
+        <w:rPr>
+          <w:sz w:val="22"/>
+        </w:rPr>
+      </w:pPr>
+      <w:r>
+        <w:rPr>
+          <w:sz w:val="22"/>
+        </w:rPr>
+        <w:t>Modification personnel-compétences</w:t>
+      </w:r>
+    </w:p>
+    <w:p>
+      <w:pPr>
+        <w:pStyle w:val="Paragraphedeliste"/>
+        <w:numPr>
+          <w:ilvl w:val="0"/>
+          <w:numId w:val="1"/>
+        </w:numPr>
+        <w:rPr>
+          <w:sz w:val="22"/>
+        </w:rPr>
+      </w:pPr>
+      <w:r>
+        <w:rPr>
+          <w:sz w:val="22"/>
+        </w:rPr>
+        <w:t>Saisi mission en préparation</w:t>
+      </w:r>
+    </w:p>
+    <w:p>
+      <w:pPr>
+        <w:pStyle w:val="Paragraphedeliste"/>
+        <w:numPr>
+          <w:ilvl w:val="0"/>
+          <w:numId w:val="1"/>
+        </w:numPr>
+        <w:rPr>
+          <w:sz w:val="22"/>
+        </w:rPr>
+      </w:pPr>
+      <w:r>
+        <w:rPr>
+          <w:sz w:val="22"/>
+        </w:rPr>
+        <w:t>Modification mission plan</w:t>
+      </w:r>
+      <w:r>
+        <w:rPr>
+          <w:sz w:val="22"/>
+        </w:rPr>
+        <w:t>ifiée</w:t>
+      </w:r>
+    </w:p>
+    <w:p>
+      <w:pPr>
+        <w:rPr>
+          <w:sz w:val="22"/>
+          <w:lang w:val="en-US"/>
+        </w:rPr>
+      </w:pPr>
       <w:bookmarkStart w:id="0" w:name="_GoBack"/>
       <w:bookmarkEnd w:id="0"/>
-    </w:p>
-    <w:p>
-      <w:pPr>
-        <w:pStyle w:val="Paragraphedeliste"/>
-        <w:numPr>
-          <w:ilvl w:val="0"/>
-          <w:numId w:val="1"/>
-        </w:numPr>
-        <w:rPr>
-          <w:sz w:val="22"/>
-        </w:rPr>
-      </w:pPr>
-      <w:r>
-        <w:rPr>
-          <w:sz w:val="22"/>
-        </w:rPr>
-        <w:t>Nb de personnes devant posséder chaque compétence</w:t>
-      </w:r>
-      <w:r>
-        <w:rPr>
-          <w:sz w:val="22"/>
-        </w:rPr>
-        <w:t xml:space="preserve"> (HashMap idComp, nbPersonne)</w:t>
-      </w:r>
-    </w:p>
-    <w:p>
-      <w:pPr>
-        <w:pStyle w:val="Paragraphedeliste"/>
-        <w:numPr>
-          <w:ilvl w:val="0"/>
-          <w:numId w:val="1"/>
-        </w:numPr>
-        <w:rPr>
-          <w:sz w:val="22"/>
-        </w:rPr>
-      </w:pPr>
-    </w:p>
-    <w:p>
-      <w:pPr>
-        <w:rPr>
-          <w:sz w:val="22"/>
-        </w:rPr>
-      </w:pPr>
-    </w:p>
-    <w:p>
-      <w:pPr>
-        <w:rPr>
-          <w:sz w:val="22"/>
-        </w:rPr>
-      </w:pPr>
-      <w:r>
-        <w:rPr>
-          <w:sz w:val="22"/>
-        </w:rPr>
-        <w:t xml:space="preserve">Missions : </w:t>
-      </w:r>
-    </w:p>
-    <w:p>
-      <w:pPr>
-        <w:pStyle w:val="Paragraphedeliste"/>
-        <w:numPr>
-          <w:ilvl w:val="0"/>
-          <w:numId w:val="1"/>
-        </w:numPr>
-        <w:rPr>
-          <w:sz w:val="22"/>
-        </w:rPr>
-      </w:pPr>
-      <w:r>
-        <w:rPr>
-          <w:sz w:val="22"/>
-        </w:rPr>
-        <w:t xml:space="preserve">Identifiant </w:t>
-      </w:r>
-    </w:p>
-    <w:p>
-      <w:pPr>
-        <w:pStyle w:val="Paragraphedeliste"/>
-        <w:numPr>
-          <w:ilvl w:val="0"/>
-          <w:numId w:val="1"/>
-        </w:numPr>
-        <w:rPr>
-          <w:b/>
-          <w:sz w:val="22"/>
-        </w:rPr>
-      </w:pPr>
-      <w:r>
-        <w:rPr>
-          <w:b/>
-          <w:sz w:val="22"/>
-        </w:rPr>
-        <w:t>Besoin</w:t>
-      </w:r>
-    </w:p>
-    <w:p>
-      <w:pPr>
-        <w:pStyle w:val="Paragraphedeliste"/>
-        <w:numPr>
-          <w:ilvl w:val="0"/>
-          <w:numId w:val="1"/>
-        </w:numPr>
-        <w:rPr>
-          <w:sz w:val="22"/>
-        </w:rPr>
-      </w:pPr>
-      <w:r>
-        <w:rPr>
-          <w:sz w:val="22"/>
-        </w:rPr>
-        <w:t xml:space="preserve">Date de début </w:t>
-      </w:r>
-    </w:p>
-    <w:p>
-      <w:pPr>
-        <w:pStyle w:val="Paragraphedeliste"/>
-        <w:numPr>
-          <w:ilvl w:val="0"/>
-          <w:numId w:val="1"/>
-        </w:numPr>
-        <w:rPr>
-          <w:sz w:val="22"/>
-        </w:rPr>
-      </w:pPr>
-      <w:r>
-        <w:rPr>
-          <w:sz w:val="22"/>
-        </w:rPr>
-        <w:t xml:space="preserve">Durée </w:t>
-      </w:r>
-    </w:p>
-    <w:p>
-      <w:pPr>
-        <w:pStyle w:val="Paragraphedeliste"/>
-        <w:numPr>
-          <w:ilvl w:val="0"/>
-          <w:numId w:val="1"/>
-        </w:numPr>
-        <w:rPr>
-          <w:sz w:val="22"/>
-        </w:rPr>
-      </w:pPr>
-      <w:r>
-        <w:rPr>
-          <w:sz w:val="22"/>
-        </w:rPr>
-        <w:t xml:space="preserve">Statut (en préparation, </w:t>
-      </w:r>
-      <w:r>
-        <w:rPr>
-          <w:sz w:val="22"/>
-        </w:rPr>
-        <w:t>planifiée</w:t>
-      </w:r>
-      <w:r>
-        <w:rPr>
-          <w:sz w:val="22"/>
-        </w:rPr>
-        <w:t>, en cours, terminée</w:t>
-      </w:r>
-      <w:r>
-        <w:rPr>
-          <w:sz w:val="22"/>
-        </w:rPr>
-        <w:t xml:space="preserve"> -&gt; énumé</w:t>
-      </w:r>
-      <w:r>
-        <w:rPr>
-          <w:sz w:val="22"/>
-        </w:rPr>
-        <w:t>ration</w:t>
-      </w:r>
-      <w:r>
-        <w:rPr>
-          <w:sz w:val="22"/>
-        </w:rPr>
-        <w:t>)</w:t>
-      </w:r>
-    </w:p>
-    <w:p>
-      <w:pPr>
-        <w:pStyle w:val="Paragraphedeliste"/>
-        <w:numPr>
-          <w:ilvl w:val="1"/>
-          <w:numId w:val="1"/>
-        </w:numPr>
-        <w:rPr>
-          <w:sz w:val="22"/>
-        </w:rPr>
-      </w:pPr>
-      <w:r>
-        <w:rPr>
-          <w:sz w:val="22"/>
-        </w:rPr>
-        <w:t>En préparation : Lors de la création de la mission</w:t>
-      </w:r>
-    </w:p>
-    <w:p>
-      <w:pPr>
-        <w:pStyle w:val="Paragraphedeliste"/>
-        <w:numPr>
-          <w:ilvl w:val="1"/>
-          <w:numId w:val="1"/>
-        </w:numPr>
-        <w:rPr>
-          <w:sz w:val="22"/>
-        </w:rPr>
-      </w:pPr>
-      <w:r>
-        <w:rPr>
-          <w:sz w:val="22"/>
-        </w:rPr>
-        <w:t xml:space="preserve">Planifiée : Lorsque toutes les informations sont correctement remplies </w:t>
-      </w:r>
-    </w:p>
-    <w:p>
-      <w:pPr>
-        <w:pStyle w:val="Paragraphedeliste"/>
-        <w:numPr>
-          <w:ilvl w:val="1"/>
-          <w:numId w:val="1"/>
-        </w:numPr>
-        <w:rPr>
-          <w:sz w:val="22"/>
-        </w:rPr>
-      </w:pPr>
-      <w:r>
-        <w:rPr>
-          <w:sz w:val="22"/>
-        </w:rPr>
-        <w:t>En cours : Lorsque la date de début est passée</w:t>
-      </w:r>
-    </w:p>
-    <w:p>
-      <w:pPr>
-        <w:pStyle w:val="Paragraphedeliste"/>
-        <w:numPr>
-          <w:ilvl w:val="1"/>
-          <w:numId w:val="1"/>
-        </w:numPr>
-        <w:rPr>
-          <w:sz w:val="22"/>
-        </w:rPr>
-      </w:pPr>
-      <w:r>
-        <w:rPr>
-          <w:sz w:val="22"/>
-        </w:rPr>
-        <w:t>Terminée : Lorsque dateDe</w:t>
-      </w:r>
-      <w:r>
-        <w:rPr>
-          <w:sz w:val="22"/>
-        </w:rPr>
-        <w:t>but + durée est passé</w:t>
-      </w:r>
-    </w:p>
-    <w:p>
-      <w:pPr>
-        <w:pStyle w:val="Paragraphedeliste"/>
-        <w:numPr>
-          <w:ilvl w:val="0"/>
-          <w:numId w:val="1"/>
-        </w:numPr>
-        <w:rPr>
-          <w:sz w:val="22"/>
-        </w:rPr>
-      </w:pPr>
-      <w:r>
-        <w:rPr>
-          <w:sz w:val="22"/>
-        </w:rPr>
-        <w:t>Liste du personnel sur la mission</w:t>
-      </w:r>
-    </w:p>
-    <w:p>
-      <w:pPr>
-        <w:pStyle w:val="Paragraphedeliste"/>
-        <w:numPr>
-          <w:ilvl w:val="0"/>
-          <w:numId w:val="1"/>
-        </w:numPr>
-        <w:rPr>
-          <w:sz w:val="22"/>
-        </w:rPr>
-      </w:pPr>
-      <w:r>
-        <w:rPr>
-          <w:sz w:val="22"/>
-        </w:rPr>
-        <w:t>Liste du personnel recommandé pour la mission</w:t>
-      </w:r>
-    </w:p>
-    <w:p>
-      <w:pPr>
-        <w:rPr>
-          <w:sz w:val="22"/>
-        </w:rPr>
-      </w:pPr>
-    </w:p>
-    <w:p>
-      <w:pPr>
-        <w:pStyle w:val="Paragraphedeliste"/>
-        <w:numPr>
-          <w:ilvl w:val="0"/>
-          <w:numId w:val="1"/>
-        </w:numPr>
-        <w:rPr>
-          <w:sz w:val="22"/>
-        </w:rPr>
-      </w:pPr>
-      <w:r>
-        <w:rPr>
-          <w:sz w:val="22"/>
-        </w:rPr>
-        <w:t>Ajouter une mission</w:t>
-      </w:r>
-      <w:r>
-        <w:rPr>
-          <w:sz w:val="22"/>
-        </w:rPr>
-        <w:t xml:space="preserve"> (en préparation)</w:t>
-      </w:r>
-    </w:p>
-    <w:p>
-      <w:pPr>
-        <w:pStyle w:val="Paragraphedeliste"/>
-        <w:numPr>
-          <w:ilvl w:val="0"/>
-          <w:numId w:val="1"/>
-        </w:numPr>
-        <w:rPr>
-          <w:sz w:val="22"/>
-        </w:rPr>
-      </w:pPr>
-      <w:r>
-        <w:rPr>
-          <w:sz w:val="22"/>
-        </w:rPr>
-        <w:t>Affecter personnel</w:t>
-      </w:r>
-      <w:r>
-        <w:rPr>
-          <w:sz w:val="22"/>
-        </w:rPr>
-        <w:t xml:space="preserve"> (lorsque l</w:t>
-      </w:r>
-      <w:r>
-        <w:rPr>
-          <w:sz w:val="22"/>
-        </w:rPr>
-        <w:t>e status = en préparation, plan</w:t>
-      </w:r>
-      <w:r>
-        <w:rPr>
-          <w:sz w:val="22"/>
-        </w:rPr>
-        <w:t>ifiée)</w:t>
-      </w:r>
-    </w:p>
-    <w:p>
-      <w:pPr>
-        <w:pStyle w:val="Paragraphedeliste"/>
-        <w:numPr>
-          <w:ilvl w:val="0"/>
-          <w:numId w:val="1"/>
-        </w:numPr>
-        <w:rPr>
-          <w:sz w:val="22"/>
-        </w:rPr>
-      </w:pPr>
-      <w:r>
-        <w:rPr>
-          <w:sz w:val="22"/>
-        </w:rPr>
-        <w:t>Terminer mission (statut = terminée lorsque la dateDebut</w:t>
-      </w:r>
-      <w:r>
-        <w:rPr>
-          <w:sz w:val="22"/>
-        </w:rPr>
-        <w:t xml:space="preserve"> </w:t>
-      </w:r>
-      <w:r>
-        <w:rPr>
-          <w:sz w:val="22"/>
-        </w:rPr>
-        <w:t>+</w:t>
-      </w:r>
-      <w:r>
-        <w:rPr>
-          <w:sz w:val="22"/>
-        </w:rPr>
-        <w:t xml:space="preserve"> </w:t>
-      </w:r>
-      <w:r>
-        <w:rPr>
-          <w:sz w:val="22"/>
-        </w:rPr>
-        <w:t>durée</w:t>
-      </w:r>
-      <w:r>
-        <w:rPr>
-          <w:sz w:val="22"/>
-        </w:rPr>
-        <w:t xml:space="preserve"> </w:t>
-      </w:r>
-      <w:r>
-        <w:rPr>
-          <w:sz w:val="22"/>
-        </w:rPr>
-        <w:t>&gt;</w:t>
-      </w:r>
-      <w:r>
-        <w:rPr>
-          <w:sz w:val="22"/>
-        </w:rPr>
-        <w:t xml:space="preserve"> </w:t>
-      </w:r>
-      <w:r>
-        <w:rPr>
-          <w:sz w:val="22"/>
-        </w:rPr>
-        <w:t>duréeAujourd’hui)</w:t>
-      </w:r>
-    </w:p>
-    <w:p>
-      <w:pPr>
-        <w:pStyle w:val="Paragraphedeliste"/>
-        <w:numPr>
-          <w:ilvl w:val="0"/>
-          <w:numId w:val="1"/>
-        </w:numPr>
-        <w:rPr>
-          <w:sz w:val="22"/>
-        </w:rPr>
-      </w:pPr>
-      <w:r>
-        <w:rPr>
-          <w:sz w:val="22"/>
-        </w:rPr>
-        <w:t>Charger les missions</w:t>
-      </w:r>
-      <w:r>
-        <w:rPr>
-          <w:sz w:val="22"/>
-        </w:rPr>
-        <w:t xml:space="preserve"> (lire fichier missions.csv)</w:t>
-      </w:r>
-    </w:p>
-    <w:p>
-      <w:pPr>
-        <w:pStyle w:val="Paragraphedeliste"/>
-        <w:numPr>
-          <w:ilvl w:val="0"/>
-          <w:numId w:val="1"/>
-        </w:numPr>
-        <w:rPr>
-          <w:sz w:val="22"/>
-        </w:rPr>
-      </w:pPr>
-      <w:r>
-        <w:rPr>
-          <w:sz w:val="22"/>
-        </w:rPr>
-        <w:t>Sauvegarder les mission</w:t>
-      </w:r>
-      <w:r>
-        <w:rPr>
-          <w:sz w:val="22"/>
-        </w:rPr>
-        <w:t>s</w:t>
-      </w:r>
-      <w:r>
-        <w:rPr>
-          <w:sz w:val="22"/>
-        </w:rPr>
-        <w:t xml:space="preserve"> dans un fichier</w:t>
-      </w:r>
-    </w:p>
-    <w:p>
-      <w:pPr>
-        <w:rPr>
-          <w:sz w:val="22"/>
-        </w:rPr>
-      </w:pPr>
-    </w:p>
-    <w:p>
-      <w:pPr>
-        <w:pStyle w:val="Paragraphedeliste"/>
-        <w:numPr>
-          <w:ilvl w:val="0"/>
-          <w:numId w:val="1"/>
-        </w:numPr>
-        <w:rPr>
-          <w:sz w:val="22"/>
-        </w:rPr>
-      </w:pPr>
-      <w:r>
-        <w:rPr>
-          <w:sz w:val="22"/>
-        </w:rPr>
-        <w:t>Suivi du cycle de vie d’une mission</w:t>
-      </w:r>
-    </w:p>
-    <w:p>
-      <w:pPr>
-        <w:rPr>
-          <w:sz w:val="22"/>
-        </w:rPr>
-      </w:pPr>
-    </w:p>
-    <w:p>
-      <w:pPr>
-        <w:rPr>
-          <w:sz w:val="22"/>
-        </w:rPr>
-      </w:pPr>
-    </w:p>
-    <w:p>
-      <w:pPr>
-        <w:rPr>
-          <w:sz w:val="22"/>
-        </w:rPr>
-      </w:pPr>
-      <w:r>
-        <w:rPr>
-          <w:sz w:val="22"/>
-        </w:rPr>
-        <w:t>Interfaces graphique</w:t>
-      </w:r>
-      <w:r>
-        <w:rPr>
-          <w:sz w:val="22"/>
-        </w:rPr>
-        <w:t>s</w:t>
-      </w:r>
-      <w:r>
-        <w:rPr>
-          <w:sz w:val="22"/>
-        </w:rPr>
-        <w:t xml:space="preserve"> : une classe </w:t>
-      </w:r>
-      <w:r>
-        <w:rPr>
-          <w:sz w:val="22"/>
-        </w:rPr>
-        <w:t>par fenêtre, une classe eventListener</w:t>
-      </w:r>
-      <w:r>
-        <w:rPr>
-          <w:sz w:val="22"/>
-        </w:rPr>
-        <w:t>, une classe</w:t>
-      </w:r>
-    </w:p>
-    <w:p>
-      <w:pPr>
-        <w:pStyle w:val="Paragraphedeliste"/>
-        <w:numPr>
-          <w:ilvl w:val="0"/>
-          <w:numId w:val="1"/>
-        </w:numPr>
-        <w:rPr>
-          <w:sz w:val="22"/>
-        </w:rPr>
-      </w:pPr>
-      <w:r>
-        <w:rPr>
-          <w:sz w:val="22"/>
-        </w:rPr>
-        <w:t>Visualisation personnel-compétences</w:t>
-      </w:r>
-    </w:p>
-    <w:p>
-      <w:pPr>
-        <w:pStyle w:val="Paragraphedeliste"/>
-        <w:numPr>
-          <w:ilvl w:val="0"/>
-          <w:numId w:val="1"/>
-        </w:numPr>
-        <w:rPr>
-          <w:sz w:val="22"/>
-        </w:rPr>
-      </w:pPr>
-      <w:r>
-        <w:rPr>
-          <w:sz w:val="22"/>
-        </w:rPr>
-        <w:t>Modification personnel-compétences</w:t>
-      </w:r>
-    </w:p>
-    <w:p>
-      <w:pPr>
-        <w:pStyle w:val="Paragraphedeliste"/>
-        <w:numPr>
-          <w:ilvl w:val="0"/>
-          <w:numId w:val="1"/>
-        </w:numPr>
-        <w:rPr>
-          <w:sz w:val="22"/>
-        </w:rPr>
-      </w:pPr>
-      <w:r>
-        <w:rPr>
-          <w:sz w:val="22"/>
-        </w:rPr>
-        <w:t>Saisi mission en préparation</w:t>
-      </w:r>
-    </w:p>
-    <w:p>
-      <w:pPr>
-        <w:pStyle w:val="Paragraphedeliste"/>
-        <w:numPr>
-          <w:ilvl w:val="0"/>
-          <w:numId w:val="1"/>
-        </w:numPr>
-        <w:rPr>
-          <w:sz w:val="22"/>
-        </w:rPr>
-      </w:pPr>
-      <w:r>
-        <w:rPr>
-          <w:sz w:val="22"/>
-        </w:rPr>
-        <w:t>Modification mission plan</w:t>
-      </w:r>
-      <w:r>
-        <w:rPr>
-          <w:sz w:val="22"/>
-        </w:rPr>
-        <w:t>ifiée</w:t>
-      </w:r>
-    </w:p>
-    <w:p>
-      <w:pPr>
-        <w:rPr>
-          <w:sz w:val="22"/>
-        </w:rPr>
-      </w:pPr>
-    </w:p>
-    <w:p>
-      <w:pPr>
-        <w:rPr>
-          <w:sz w:val="22"/>
-          <w:u w:val="single"/>
-        </w:rPr>
-      </w:pPr>
-      <w:r>
-        <w:rPr>
-          <w:sz w:val="22"/>
-          <w:u w:val="single"/>
-        </w:rPr>
-        <w:t xml:space="preserve">Changer de fenêtre : </w:t>
-      </w:r>
-    </w:p>
-    <w:p>
-      <w:pPr>
-        <w:rPr>
-          <w:sz w:val="22"/>
-          <w:lang w:val="en-US"/>
-        </w:rPr>
-      </w:pPr>
-      <w:r>
-        <w:rPr>
-          <w:sz w:val="22"/>
-          <w:lang w:val="en-US"/>
-        </w:rPr>
-        <w:t>new &lt;nom_fenetre&gt;.setVisible(true) ;</w:t>
-      </w:r>
-    </w:p>
-    <w:p>
-      <w:pPr>
-        <w:rPr>
-          <w:sz w:val="22"/>
-          <w:lang w:val="en-US"/>
-        </w:rPr>
-      </w:pPr>
-      <w:r>
-        <w:rPr>
-          <w:sz w:val="22"/>
-          <w:lang w:val="en-US"/>
-        </w:rPr>
-        <w:t>this.setVisible(false);</w:t>
-      </w:r>
     </w:p>
     <w:sectPr>
       <w:pgSz w:w="11900" w:h="16840"/>

</xml_diff>